<commit_message>
KTAD lab2 some work
</commit_message>
<xml_diff>
--- a/KTM_AD/lab2/Сухих. Лабораторная работа №2.docx
+++ b/KTM_AD/lab2/Сухих. Лабораторная работа №2.docx
@@ -308,7 +308,43 @@
           <w:sz w:val="28"/>
           <w:szCs w:val="28"/>
         </w:rPr>
-        <w:t>Исследование устойчивости оценок на наличие в выборке аномальных наблюдений. Исследование эффективности параметрической процедуры исключения аномальных наблюдений при использовании робастных оценок. Построение функций влияния Хампеля для ОМП. Исследование распределений статистик типа Граббса, предназначенных для анализа на аномальность сразу нескольких наблюдений.</w:t>
+        <w:t xml:space="preserve">Исследование устойчивости оценок на наличие в выборке аномальных наблюдений. Исследование эффективности параметрической процедуры исключения аномальных наблюдений при использовании робастных оценок. Построение функций влияния </w:t>
+      </w:r>
+      <w:proofErr w:type="spellStart"/>
+      <w:r>
+        <w:rPr>
+          <w:color w:val="000000"/>
+          <w:sz w:val="28"/>
+          <w:szCs w:val="28"/>
+        </w:rPr>
+        <w:t>Хампеля</w:t>
+      </w:r>
+      <w:proofErr w:type="spellEnd"/>
+      <w:r>
+        <w:rPr>
+          <w:color w:val="000000"/>
+          <w:sz w:val="28"/>
+          <w:szCs w:val="28"/>
+        </w:rPr>
+        <w:t xml:space="preserve"> для ОМП. Исследование распределений статистик типа </w:t>
+      </w:r>
+      <w:proofErr w:type="spellStart"/>
+      <w:r>
+        <w:rPr>
+          <w:color w:val="000000"/>
+          <w:sz w:val="28"/>
+          <w:szCs w:val="28"/>
+        </w:rPr>
+        <w:t>Граббса</w:t>
+      </w:r>
+      <w:proofErr w:type="spellEnd"/>
+      <w:r>
+        <w:rPr>
+          <w:color w:val="000000"/>
+          <w:sz w:val="28"/>
+          <w:szCs w:val="28"/>
+        </w:rPr>
+        <w:t>, предназначенных для анализа на аномальность сразу нескольких наблюдений.</w:t>
       </w:r>
       <w:r>
         <w:rPr>
@@ -688,6 +724,7 @@
         </w:rPr>
         <w:t xml:space="preserve"> примерно на 80 странице описано, как формировать засоренное распределение через файл .</w:t>
       </w:r>
+      <w:proofErr w:type="spellStart"/>
       <w:r>
         <w:rPr>
           <w:sz w:val="28"/>
@@ -696,6 +733,7 @@
         </w:rPr>
         <w:t>ini</w:t>
       </w:r>
+      <w:proofErr w:type="spellEnd"/>
     </w:p>
     <w:p>
       <w:pPr>
@@ -1959,7 +1997,25 @@
                 <w:sz w:val="24"/>
                 <w:szCs w:val="24"/>
               </w:rPr>
-              <w:t>ОМП по групп.</w:t>
+              <w:t xml:space="preserve">ОМП </w:t>
+            </w:r>
+            <w:proofErr w:type="gramStart"/>
+            <w:r>
+              <w:rPr>
+                <w:rFonts w:ascii="Times New Roman" w:hAnsi="Times New Roman"/>
+                <w:sz w:val="24"/>
+                <w:szCs w:val="24"/>
+              </w:rPr>
+              <w:t>по групп</w:t>
+            </w:r>
+            <w:proofErr w:type="gramEnd"/>
+            <w:r>
+              <w:rPr>
+                <w:rFonts w:ascii="Times New Roman" w:hAnsi="Times New Roman"/>
+                <w:sz w:val="24"/>
+                <w:szCs w:val="24"/>
+              </w:rPr>
+              <w:t>.</w:t>
             </w:r>
           </w:p>
         </w:tc>
@@ -2848,7 +2904,27 @@
           <w:sz w:val="28"/>
           <w:szCs w:val="28"/>
         </w:rPr>
-        <w:t>Группированная выборка составлена с помощью равночастотного группирования с числом интервалов 10.</w:t>
+        <w:t xml:space="preserve">Группированная выборка составлена с помощью </w:t>
+      </w:r>
+      <w:proofErr w:type="spellStart"/>
+      <w:r>
+        <w:rPr>
+          <w:rFonts w:ascii="Times New Roman" w:hAnsi="Times New Roman"/>
+          <w:color w:val="000000"/>
+          <w:sz w:val="28"/>
+          <w:szCs w:val="28"/>
+        </w:rPr>
+        <w:t>равночастотного</w:t>
+      </w:r>
+      <w:proofErr w:type="spellEnd"/>
+      <w:r>
+        <w:rPr>
+          <w:rFonts w:ascii="Times New Roman" w:hAnsi="Times New Roman"/>
+          <w:color w:val="000000"/>
+          <w:sz w:val="28"/>
+          <w:szCs w:val="28"/>
+        </w:rPr>
+        <w:t xml:space="preserve"> группирования с числом интервалов 10.</w:t>
       </w:r>
     </w:p>
     <w:p>
@@ -3768,7 +3844,25 @@
                 <w:sz w:val="24"/>
                 <w:szCs w:val="24"/>
               </w:rPr>
-              <w:t>ОМП по групп.</w:t>
+              <w:t xml:space="preserve">ОМП </w:t>
+            </w:r>
+            <w:proofErr w:type="gramStart"/>
+            <w:r>
+              <w:rPr>
+                <w:rFonts w:ascii="Times New Roman" w:hAnsi="Times New Roman"/>
+                <w:sz w:val="24"/>
+                <w:szCs w:val="24"/>
+              </w:rPr>
+              <w:t>по групп</w:t>
+            </w:r>
+            <w:proofErr w:type="gramEnd"/>
+            <w:r>
+              <w:rPr>
+                <w:rFonts w:ascii="Times New Roman" w:hAnsi="Times New Roman"/>
+                <w:sz w:val="24"/>
+                <w:szCs w:val="24"/>
+              </w:rPr>
+              <w:t>.</w:t>
             </w:r>
           </w:p>
         </w:tc>
@@ -5279,7 +5373,23 @@
           <w:color w:val="000000"/>
           <w:sz w:val="28"/>
         </w:rPr>
-        <w:t>3. Построить функции влияния Хампеля для ОМП и ОМП по группированным данным.</w:t>
+        <w:t xml:space="preserve">3. Построить функции влияния </w:t>
+      </w:r>
+      <w:proofErr w:type="spellStart"/>
+      <w:r>
+        <w:rPr>
+          <w:color w:val="000000"/>
+          <w:sz w:val="28"/>
+        </w:rPr>
+        <w:t>Хампеля</w:t>
+      </w:r>
+      <w:proofErr w:type="spellEnd"/>
+      <w:r>
+        <w:rPr>
+          <w:color w:val="000000"/>
+          <w:sz w:val="28"/>
+        </w:rPr>
+        <w:t xml:space="preserve"> для ОМП и ОМП по группированным данным.</w:t>
       </w:r>
     </w:p>
     <w:p>
@@ -5311,6 +5421,7 @@
       </w:pPr>
       <w:r>
         <w:rPr>
+          <w:noProof/>
           <w:color w:val="000000"/>
           <w:sz w:val="28"/>
         </w:rPr>
@@ -5452,6 +5563,7 @@
       </w:pPr>
       <w:r>
         <w:rPr>
+          <w:noProof/>
           <w:color w:val="000000"/>
           <w:sz w:val="28"/>
         </w:rPr>
@@ -5593,13 +5705,33 @@
         <w:spacing w:before="283" w:after="200" w:line="360" w:lineRule="auto"/>
         <w:ind w:firstLine="709"/>
         <w:jc w:val="both"/>
-      </w:pPr>
-      <w:r>
-        <w:rPr>
-          <w:color w:val="000000"/>
-          <w:sz w:val="28"/>
-        </w:rPr>
-        <w:t xml:space="preserve">4. Исследовать распределения статистик критериев типа Граббса, предназначенных для анализа на аномальность сразу </w:t>
+        <w:rPr>
+          <w:color w:val="000000"/>
+          <w:sz w:val="28"/>
+        </w:rPr>
+      </w:pPr>
+      <w:r>
+        <w:rPr>
+          <w:color w:val="000000"/>
+          <w:sz w:val="28"/>
+        </w:rPr>
+        <w:t xml:space="preserve">4. Исследовать распределения статистик критериев типа </w:t>
+      </w:r>
+      <w:proofErr w:type="spellStart"/>
+      <w:r>
+        <w:rPr>
+          <w:color w:val="000000"/>
+          <w:sz w:val="28"/>
+        </w:rPr>
+        <w:t>Граббса</w:t>
+      </w:r>
+      <w:proofErr w:type="spellEnd"/>
+      <w:r>
+        <w:rPr>
+          <w:color w:val="000000"/>
+          <w:sz w:val="28"/>
+        </w:rPr>
+        <w:t xml:space="preserve">, предназначенных для анализа на аномальность сразу </w:t>
       </w:r>
       <w:r>
         <w:rPr>
@@ -5613,7 +5745,39 @@
           <w:color w:val="000000"/>
           <w:sz w:val="28"/>
         </w:rPr>
-        <w:t xml:space="preserve"> в предположении о принадлежности выборки нормальному закону. Построить эмпирические распределения для статистик критериев типа Граббса, найти приближенные значения процентных точек. Для вариантов 1-5 применить критерий Граббса для отбраковки аномальных наблюдений по выборкам с засорением, полученным в п.1. </w:t>
+        <w:t xml:space="preserve"> в предположении о принадлежности выборки нормальному закону. Построить эмпирические распределения для статистик критериев типа </w:t>
+      </w:r>
+      <w:proofErr w:type="spellStart"/>
+      <w:r>
+        <w:rPr>
+          <w:color w:val="000000"/>
+          <w:sz w:val="28"/>
+        </w:rPr>
+        <w:t>Граббса</w:t>
+      </w:r>
+      <w:proofErr w:type="spellEnd"/>
+      <w:r>
+        <w:rPr>
+          <w:color w:val="000000"/>
+          <w:sz w:val="28"/>
+        </w:rPr>
+        <w:t xml:space="preserve">, найти приближенные значения процентных точек. Для вариантов 1-5 применить критерий </w:t>
+      </w:r>
+      <w:proofErr w:type="spellStart"/>
+      <w:r>
+        <w:rPr>
+          <w:color w:val="000000"/>
+          <w:sz w:val="28"/>
+        </w:rPr>
+        <w:t>Граббса</w:t>
+      </w:r>
+      <w:proofErr w:type="spellEnd"/>
+      <w:r>
+        <w:rPr>
+          <w:color w:val="000000"/>
+          <w:sz w:val="28"/>
+        </w:rPr>
+        <w:t xml:space="preserve"> для отбраковки аномальных наблюдений по выборкам с засорением, полученным в п.1. </w:t>
       </w:r>
     </w:p>
     <w:p>
@@ -5632,36 +5796,30 @@
           <w:color w:val="000000"/>
           <w:sz w:val="28"/>
         </w:rPr>
-        <w:t xml:space="preserve">Сначала моделируем выборки с (2,2) с разным </w:t>
-      </w:r>
-      <w:r>
-        <w:rPr>
-          <w:color w:val="000000"/>
-          <w:sz w:val="28"/>
-          <w:lang w:val="en-US"/>
-        </w:rPr>
-        <w:t>n</w:t>
-      </w:r>
-      <w:r>
-        <w:rPr>
-          <w:color w:val="000000"/>
-          <w:sz w:val="28"/>
-        </w:rPr>
-        <w:t>, потом строим</w:t>
-      </w:r>
-      <w:r>
-        <w:rPr>
-          <w:color w:val="000000"/>
-          <w:sz w:val="28"/>
-        </w:rPr>
-        <w:t xml:space="preserve"> </w:t>
-      </w:r>
-      <w:r>
-        <w:rPr>
-          <w:color w:val="000000"/>
-          <w:sz w:val="28"/>
-        </w:rPr>
-        <w:t xml:space="preserve">графики эмпирических распределений. </w:t>
+        <w:t xml:space="preserve">Эмпирическое распределение статистик критериев типа </w:t>
+      </w:r>
+      <w:proofErr w:type="spellStart"/>
+      <w:r>
+        <w:rPr>
+          <w:color w:val="000000"/>
+          <w:sz w:val="28"/>
+        </w:rPr>
+        <w:t>Граббса</w:t>
+      </w:r>
+      <w:proofErr w:type="spellEnd"/>
+      <w:r>
+        <w:rPr>
+          <w:color w:val="000000"/>
+          <w:sz w:val="28"/>
+        </w:rPr>
+        <w:t xml:space="preserve"> для анализа на </w:t>
+      </w:r>
+      <w:r>
+        <w:rPr>
+          <w:color w:val="000000"/>
+          <w:sz w:val="28"/>
+        </w:rPr>
+        <w:t>аномальность двух минимальных и двух максимальных наблюдений:</w:t>
       </w:r>
     </w:p>
     <w:p>
@@ -5671,6 +5829,152 @@
         <w:ind w:firstLine="709"/>
         <w:jc w:val="both"/>
         <w:rPr>
+          <w:color w:val="000000"/>
+          <w:sz w:val="28"/>
+        </w:rPr>
+      </w:pPr>
+      <w:r>
+        <w:rPr>
+          <w:color w:val="000000"/>
+          <w:sz w:val="28"/>
+        </w:rPr>
+        <w:lastRenderedPageBreak/>
+        <w:drawing>
+          <wp:inline distT="0" distB="0" distL="0" distR="0" wp14:anchorId="0AE23EC5" wp14:editId="5CA16FFB">
+            <wp:extent cx="5419582" cy="3911600"/>
+            <wp:effectExtent l="0" t="0" r="0" b="0"/>
+            <wp:docPr id="11" name="Рисунок 11"/>
+            <wp:cNvGraphicFramePr>
+              <a:graphicFrameLocks xmlns:a="http://schemas.openxmlformats.org/drawingml/2006/main" noChangeAspect="1"/>
+            </wp:cNvGraphicFramePr>
+            <a:graphic xmlns:a="http://schemas.openxmlformats.org/drawingml/2006/main">
+              <a:graphicData uri="http://schemas.openxmlformats.org/drawingml/2006/picture">
+                <pic:pic xmlns:pic="http://schemas.openxmlformats.org/drawingml/2006/picture">
+                  <pic:nvPicPr>
+                    <pic:cNvPr id="1" name=""/>
+                    <pic:cNvPicPr/>
+                  </pic:nvPicPr>
+                  <pic:blipFill>
+                    <a:blip r:embed="rId19"/>
+                    <a:stretch>
+                      <a:fillRect/>
+                    </a:stretch>
+                  </pic:blipFill>
+                  <pic:spPr>
+                    <a:xfrm>
+                      <a:off x="0" y="0"/>
+                      <a:ext cx="5421329" cy="3912861"/>
+                    </a:xfrm>
+                    <a:prstGeom prst="rect">
+                      <a:avLst/>
+                    </a:prstGeom>
+                  </pic:spPr>
+                </pic:pic>
+              </a:graphicData>
+            </a:graphic>
+          </wp:inline>
+        </w:drawing>
+      </w:r>
+    </w:p>
+    <w:p>
+      <w:pPr>
+        <w:pStyle w:val="11"/>
+        <w:spacing w:before="283" w:after="200" w:line="360" w:lineRule="auto"/>
+        <w:ind w:firstLine="709"/>
+        <w:jc w:val="both"/>
+        <w:rPr>
+          <w:color w:val="000000"/>
+          <w:sz w:val="28"/>
+        </w:rPr>
+      </w:pPr>
+    </w:p>
+    <w:p>
+      <w:pPr>
+        <w:pStyle w:val="11"/>
+        <w:spacing w:before="283" w:after="200" w:line="360" w:lineRule="auto"/>
+        <w:ind w:firstLine="709"/>
+        <w:jc w:val="both"/>
+        <w:rPr>
+          <w:color w:val="000000"/>
+          <w:sz w:val="28"/>
+        </w:rPr>
+      </w:pPr>
+    </w:p>
+    <w:p>
+      <w:pPr>
+        <w:pStyle w:val="11"/>
+        <w:spacing w:before="283" w:after="200" w:line="360" w:lineRule="auto"/>
+        <w:ind w:firstLine="709"/>
+        <w:jc w:val="both"/>
+        <w:rPr>
+          <w:color w:val="000000"/>
+          <w:sz w:val="28"/>
+        </w:rPr>
+      </w:pPr>
+    </w:p>
+    <w:p>
+      <w:pPr>
+        <w:pStyle w:val="11"/>
+        <w:spacing w:before="283" w:after="200" w:line="360" w:lineRule="auto"/>
+        <w:ind w:firstLine="709"/>
+        <w:jc w:val="both"/>
+      </w:pPr>
+    </w:p>
+    <w:p>
+      <w:pPr>
+        <w:pStyle w:val="11"/>
+        <w:spacing w:before="283" w:after="200" w:line="360" w:lineRule="auto"/>
+        <w:ind w:firstLine="709"/>
+        <w:jc w:val="both"/>
+        <w:rPr>
+          <w:color w:val="000000"/>
+          <w:sz w:val="28"/>
+        </w:rPr>
+      </w:pPr>
+      <w:r>
+        <w:rPr>
+          <w:color w:val="000000"/>
+          <w:sz w:val="28"/>
+        </w:rPr>
+        <w:t xml:space="preserve">Сначала моделируем выборки с (2,2) с разным </w:t>
+      </w:r>
+      <w:r>
+        <w:rPr>
+          <w:color w:val="000000"/>
+          <w:sz w:val="28"/>
+          <w:lang w:val="en-US"/>
+        </w:rPr>
+        <w:t>n</w:t>
+      </w:r>
+      <w:r>
+        <w:rPr>
+          <w:color w:val="000000"/>
+          <w:sz w:val="28"/>
+        </w:rPr>
+        <w:t>, потом строим</w:t>
+      </w:r>
+      <w:r>
+        <w:rPr>
+          <w:color w:val="000000"/>
+          <w:sz w:val="28"/>
+        </w:rPr>
+        <w:t xml:space="preserve"> </w:t>
+      </w:r>
+      <w:r>
+        <w:rPr>
+          <w:color w:val="000000"/>
+          <w:sz w:val="28"/>
+        </w:rPr>
+        <w:t xml:space="preserve">графики эмпирических распределений. </w:t>
+      </w:r>
+    </w:p>
+    <w:p>
+      <w:pPr>
+        <w:pStyle w:val="11"/>
+        <w:spacing w:before="283" w:after="200" w:line="360" w:lineRule="auto"/>
+        <w:ind w:firstLine="709"/>
+        <w:jc w:val="both"/>
+        <w:rPr>
           <w:sz w:val="28"/>
           <w:szCs w:val="28"/>
         </w:rPr>
@@ -5682,6 +5986,231 @@
         </w:rPr>
         <w:t>Для боевой выборки изменять количество аномальных наблюдений</w:t>
       </w:r>
+    </w:p>
+    <w:p>
+      <w:pPr>
+        <w:pStyle w:val="11"/>
+        <w:spacing w:before="283" w:after="200" w:line="360" w:lineRule="auto"/>
+        <w:ind w:firstLine="709"/>
+        <w:jc w:val="both"/>
+        <w:rPr>
+          <w:sz w:val="28"/>
+          <w:szCs w:val="28"/>
+        </w:rPr>
+      </w:pPr>
+      <w:r>
+        <w:rPr>
+          <w:sz w:val="28"/>
+          <w:szCs w:val="28"/>
+        </w:rPr>
+        <w:t>Таблица процентных точек есть в таблице Е.2 на странице 827.</w:t>
+      </w:r>
+      <w:r>
+        <w:rPr>
+          <w:sz w:val="28"/>
+          <w:szCs w:val="28"/>
+        </w:rPr>
+        <w:t xml:space="preserve"> Хотя чем она мне поможет </w:t>
+      </w:r>
+      <w:proofErr w:type="spellStart"/>
+      <w:r>
+        <w:rPr>
+          <w:sz w:val="28"/>
+          <w:szCs w:val="28"/>
+        </w:rPr>
+        <w:t>хз</w:t>
+      </w:r>
+      <w:proofErr w:type="spellEnd"/>
+      <w:r>
+        <w:rPr>
+          <w:sz w:val="28"/>
+          <w:szCs w:val="28"/>
+        </w:rPr>
+        <w:t xml:space="preserve">. Статистика у </w:t>
+      </w:r>
+      <w:proofErr w:type="spellStart"/>
+      <w:r>
+        <w:rPr>
+          <w:sz w:val="28"/>
+          <w:szCs w:val="28"/>
+        </w:rPr>
+        <w:t>Граббса</w:t>
+      </w:r>
+      <w:proofErr w:type="spellEnd"/>
+      <w:r>
+        <w:rPr>
+          <w:sz w:val="28"/>
+          <w:szCs w:val="28"/>
+        </w:rPr>
+        <w:t xml:space="preserve"> двусторонняя, поэтому нужно по графику определить нижние процентные точки и верхние (но лучше уточнить про это в красном учебнике). Для этого надо в значениях </w:t>
+      </w:r>
+      <w:r>
+        <w:rPr>
+          <w:sz w:val="28"/>
+          <w:szCs w:val="28"/>
+          <w:lang w:val="en-US"/>
+        </w:rPr>
+        <w:t>F</w:t>
+      </w:r>
+      <w:r>
+        <w:rPr>
+          <w:sz w:val="28"/>
+          <w:szCs w:val="28"/>
+        </w:rPr>
+        <w:t>(</w:t>
+      </w:r>
+      <w:r>
+        <w:rPr>
+          <w:sz w:val="28"/>
+          <w:szCs w:val="28"/>
+          <w:lang w:val="en-US"/>
+        </w:rPr>
+        <w:t>x</w:t>
+      </w:r>
+      <w:r>
+        <w:rPr>
+          <w:sz w:val="28"/>
+          <w:szCs w:val="28"/>
+        </w:rPr>
+        <w:t xml:space="preserve">) </w:t>
+      </w:r>
+      <w:r>
+        <w:rPr>
+          <w:sz w:val="28"/>
+          <w:szCs w:val="28"/>
+        </w:rPr>
+        <w:t xml:space="preserve">смотреть статистику при </w:t>
+      </w:r>
+      <w:r>
+        <w:rPr>
+          <w:sz w:val="28"/>
+          <w:szCs w:val="28"/>
+          <w:lang w:val="en-US"/>
+        </w:rPr>
+        <w:t>y</w:t>
+      </w:r>
+      <w:r>
+        <w:rPr>
+          <w:sz w:val="28"/>
+          <w:szCs w:val="28"/>
+        </w:rPr>
+        <w:t xml:space="preserve"> = 0,95 </w:t>
+      </w:r>
+      <w:r>
+        <w:rPr>
+          <w:sz w:val="28"/>
+          <w:szCs w:val="28"/>
+        </w:rPr>
+        <w:t xml:space="preserve">и </w:t>
+      </w:r>
+      <w:r>
+        <w:rPr>
+          <w:sz w:val="28"/>
+          <w:szCs w:val="28"/>
+          <w:lang w:val="en-US"/>
+        </w:rPr>
+        <w:t>y</w:t>
+      </w:r>
+      <w:r>
+        <w:rPr>
+          <w:sz w:val="28"/>
+          <w:szCs w:val="28"/>
+        </w:rPr>
+        <w:t xml:space="preserve"> = 0,5 (</w:t>
+      </w:r>
+      <w:r>
+        <w:rPr>
+          <w:sz w:val="28"/>
+          <w:szCs w:val="28"/>
+        </w:rPr>
+        <w:t>если процентная точка 5%</w:t>
+      </w:r>
+      <w:r>
+        <w:rPr>
+          <w:sz w:val="28"/>
+          <w:szCs w:val="28"/>
+        </w:rPr>
+        <w:t>)</w:t>
+      </w:r>
+    </w:p>
+    <w:p>
+      <w:pPr>
+        <w:pStyle w:val="11"/>
+        <w:spacing w:before="283" w:after="200" w:line="360" w:lineRule="auto"/>
+        <w:ind w:firstLine="709"/>
+        <w:jc w:val="both"/>
+        <w:rPr>
+          <w:sz w:val="28"/>
+          <w:szCs w:val="28"/>
+        </w:rPr>
+      </w:pPr>
+      <w:r>
+        <w:rPr>
+          <w:sz w:val="28"/>
+          <w:szCs w:val="28"/>
+        </w:rPr>
+        <w:t>т</w:t>
+      </w:r>
+    </w:p>
+    <w:p>
+      <w:pPr>
+        <w:pStyle w:val="11"/>
+        <w:spacing w:before="283" w:after="200" w:line="360" w:lineRule="auto"/>
+        <w:ind w:firstLine="709"/>
+        <w:jc w:val="both"/>
+        <w:rPr>
+          <w:sz w:val="28"/>
+          <w:szCs w:val="28"/>
+        </w:rPr>
+      </w:pPr>
+    </w:p>
+    <w:p>
+      <w:pPr>
+        <w:pStyle w:val="11"/>
+        <w:spacing w:before="283" w:after="200" w:line="360" w:lineRule="auto"/>
+        <w:ind w:firstLine="709"/>
+        <w:jc w:val="both"/>
+        <w:rPr>
+          <w:sz w:val="28"/>
+          <w:szCs w:val="28"/>
+        </w:rPr>
+      </w:pPr>
+    </w:p>
+    <w:p>
+      <w:pPr>
+        <w:pStyle w:val="11"/>
+        <w:spacing w:before="283" w:after="200" w:line="360" w:lineRule="auto"/>
+        <w:ind w:firstLine="709"/>
+        <w:jc w:val="both"/>
+        <w:rPr>
+          <w:sz w:val="28"/>
+          <w:szCs w:val="28"/>
+        </w:rPr>
+      </w:pPr>
+    </w:p>
+    <w:p>
+      <w:pPr>
+        <w:pStyle w:val="11"/>
+        <w:spacing w:before="283" w:after="200" w:line="360" w:lineRule="auto"/>
+        <w:ind w:firstLine="709"/>
+        <w:jc w:val="both"/>
+        <w:rPr>
+          <w:sz w:val="28"/>
+          <w:szCs w:val="28"/>
+        </w:rPr>
+      </w:pPr>
+    </w:p>
+    <w:p>
+      <w:pPr>
+        <w:pStyle w:val="11"/>
+        <w:spacing w:before="283" w:after="200" w:line="360" w:lineRule="auto"/>
+        <w:ind w:firstLine="709"/>
+        <w:jc w:val="both"/>
+        <w:rPr>
+          <w:sz w:val="28"/>
+          <w:szCs w:val="28"/>
+        </w:rPr>
+      </w:pPr>
     </w:p>
     <w:p>
       <w:pPr>
@@ -5718,15 +6247,23 @@
           <w:sz w:val="28"/>
           <w:szCs w:val="28"/>
         </w:rPr>
-        <w:t xml:space="preserve">По результатам, полученным в ходе выполнения лабораторной работы было установлено, что с ростом объема выборки улучшаются такие свойства </w:t>
-      </w:r>
-      <w:r>
-        <w:rPr>
-          <w:sz w:val="28"/>
-          <w:szCs w:val="28"/>
-        </w:rPr>
-        <w:lastRenderedPageBreak/>
-        <w:t xml:space="preserve">оценок как несмещенность, состоятельность и эффективность, </w:t>
+        <w:t xml:space="preserve">По результатам, полученным в ходе выполнения лабораторной работы было установлено, что с ростом объема выборки улучшаются такие свойства оценок как </w:t>
+      </w:r>
+      <w:proofErr w:type="spellStart"/>
+      <w:r>
+        <w:rPr>
+          <w:sz w:val="28"/>
+          <w:szCs w:val="28"/>
+        </w:rPr>
+        <w:t>несмещенность</w:t>
+      </w:r>
+      <w:proofErr w:type="spellEnd"/>
+      <w:r>
+        <w:rPr>
+          <w:sz w:val="28"/>
+          <w:szCs w:val="28"/>
+        </w:rPr>
+        <w:t xml:space="preserve">, состоятельность и эффективность, </w:t>
       </w:r>
       <w:r>
         <w:rPr>
@@ -5897,7 +6434,15 @@
           <w:sz w:val="28"/>
           <w:szCs w:val="28"/>
         </w:rPr>
-        <w:t xml:space="preserve">Ответ: вычисляется количество информации Фишера как в первой лабе, потом рассчитывается производная для функции плотности распределения. Параметр может определяться как </w:t>
+        <w:t xml:space="preserve">Ответ: вычисляется количество информации Фишера как в первой лабе, потом рассчитывается производная для функции плотности распределения. Параметр </w:t>
+      </w:r>
+      <w:r>
+        <w:rPr>
+          <w:sz w:val="28"/>
+          <w:szCs w:val="28"/>
+        </w:rPr>
+        <w:lastRenderedPageBreak/>
+        <w:t xml:space="preserve">может определяться как </w:t>
       </w:r>
       <w:r>
         <w:rPr>
@@ -5978,7 +6523,23 @@
           <w:sz w:val="28"/>
           <w:szCs w:val="28"/>
         </w:rPr>
-        <w:t>В критериях Граббса простая или сложная гипотеза?</w:t>
+        <w:t xml:space="preserve">В критериях </w:t>
+      </w:r>
+      <w:proofErr w:type="spellStart"/>
+      <w:r>
+        <w:rPr>
+          <w:sz w:val="28"/>
+          <w:szCs w:val="28"/>
+        </w:rPr>
+        <w:t>Граббса</w:t>
+      </w:r>
+      <w:proofErr w:type="spellEnd"/>
+      <w:r>
+        <w:rPr>
+          <w:sz w:val="28"/>
+          <w:szCs w:val="28"/>
+        </w:rPr>
+        <w:t xml:space="preserve"> простая или сложная гипотеза?</w:t>
       </w:r>
     </w:p>
     <w:p>
@@ -6000,7 +6561,23 @@
           <w:sz w:val="28"/>
           <w:szCs w:val="28"/>
         </w:rPr>
-        <w:t>Что такое процентные точки в критериях Граббса?</w:t>
+        <w:t xml:space="preserve">Что такое процентные точки в критериях </w:t>
+      </w:r>
+      <w:proofErr w:type="spellStart"/>
+      <w:r>
+        <w:rPr>
+          <w:sz w:val="28"/>
+          <w:szCs w:val="28"/>
+        </w:rPr>
+        <w:t>Граббса</w:t>
+      </w:r>
+      <w:proofErr w:type="spellEnd"/>
+      <w:r>
+        <w:rPr>
+          <w:sz w:val="28"/>
+          <w:szCs w:val="28"/>
+        </w:rPr>
+        <w:t>?</w:t>
       </w:r>
       <w:r>
         <w:rPr>
@@ -6011,7 +6588,7 @@
       </w:r>
     </w:p>
     <w:sectPr>
-      <w:footerReference w:type="default" r:id="rId19"/>
+      <w:footerReference w:type="default" r:id="rId20"/>
       <w:pgSz w:w="11906" w:h="16838"/>
       <w:pgMar w:top="1134" w:right="850" w:bottom="1134" w:left="1701" w:header="0" w:footer="0" w:gutter="0"/>
       <w:cols w:space="720"/>

</xml_diff>